<commit_message>
resume update and captilization fix
</commit_message>
<xml_diff>
--- a/jacob_mitchell_resume.docx
+++ b/jacob_mitchell_resume.docx
@@ -648,7 +648,7 @@
                 <w:szCs w:val="28"/>
                 <w:rtl w:val="0"/>
               </w:rPr>
-              <w:t xml:space="preserve">Proficient Skills</w:t>
+              <w:t xml:space="preserve">Technical Skills</w:t>
             </w:r>
           </w:p>
           <w:p>
@@ -849,34 +849,6 @@
                 <w:rtl w:val="0"/>
               </w:rPr>
               <w:t xml:space="preserve">CSS, SCSS</w:t>
-            </w:r>
-          </w:p>
-          <w:p>
-            <w:pPr>
-              <w:spacing w:after="120" w:before="240" w:line="240" w:lineRule="auto"/>
-              <w:ind w:right="302"/>
-              <w:rPr>
-                <w:rFonts w:ascii="Quicksand" w:cs="Quicksand" w:eastAsia="Quicksand" w:hAnsi="Quicksand"/>
-                <w:color w:val="0d1d2b"/>
-                <w:sz w:val="24"/>
-                <w:szCs w:val="24"/>
-              </w:rPr>
-            </w:pPr>
-            <w:r>
-              <w:rPr>
-                <w:rFonts w:ascii="Quicksand" w:cs="Quicksand" w:eastAsia="Quicksand" w:hAnsi="Quicksand"/>
-                <w:b w:val="1"/>
-                <w:color w:val="ff7700"/>
-                <w:sz w:val="28"/>
-                <w:szCs w:val="28"/>
-                <w:rtl w:val="0"/>
-              </w:rPr>
-              <w:t xml:space="preserve">Past Experience</w:t>
-            </w:r>
-            <w:r>
-              <w:rPr>
-                <w:rtl w:val="0"/>
-              </w:rPr>
             </w:r>
           </w:p>
           <w:p>
@@ -1356,7 +1328,7 @@
       </w:r>
     </w:p>
     <w:sectPr>
-      <w:pgSz w:h="15840" w:w="12240"/>
+      <w:pgSz w:h="15840" w:w="12240" w:orient="portrait"/>
       <w:pgMar w:bottom="270" w:top="270" w:left="1440" w:right="1440" w:header="720" w:footer="720"/>
       <w:pgNumType w:start="1"/>
     </w:sectPr>

</xml_diff>

<commit_message>
updated project links and resume
</commit_message>
<xml_diff>
--- a/jacob_mitchell_resume.docx
+++ b/jacob_mitchell_resume.docx
@@ -275,7 +275,7 @@
                 <w:szCs w:val="24"/>
                 <w:rtl w:val="0"/>
               </w:rPr>
-              <w:t xml:space="preserve">As a team leader I planned, implemented, and refractored Unanimity. I was able to reduce the amount of code by 6% and simplified the code base.</w:t>
+              <w:t xml:space="preserve">As a team leader I planned, implemented, and refactored Unanimity. I was able to reduce the amount of code by 6% and simplified the code base.</w:t>
             </w:r>
           </w:p>
           <w:p>
@@ -535,7 +535,7 @@
                 <w:szCs w:val="24"/>
                 <w:rtl w:val="0"/>
               </w:rPr>
-              <w:t xml:space="preserve">As the lead developer I designed and developed the app. By using reactstrap I was able to develop the app efficiently without sacrificing quality.</w:t>
+              <w:t xml:space="preserve">As the lead developer I designed and developed the app. Making the products dynamically render from mongodb, and letting customers make orders.</w:t>
             </w:r>
           </w:p>
           <w:p>
@@ -568,7 +568,7 @@
                 <w:szCs w:val="24"/>
                 <w:rtl w:val="0"/>
               </w:rPr>
-              <w:t xml:space="preserve"> React.js, React Router, ReactStrap</w:t>
+              <w:t xml:space="preserve"> React.js, React Router, ReactStrap, Node.js, Express, Passport.js, mongo</w:t>
             </w:r>
           </w:p>
           <w:p>

</xml_diff>

<commit_message>
Updated resume wording and fixed graduation date for nucamp error
</commit_message>
<xml_diff>
--- a/jacob_mitchell_resume.docx
+++ b/jacob_mitchell_resume.docx
@@ -275,7 +275,7 @@
                 <w:szCs w:val="24"/>
                 <w:rtl w:val="0"/>
               </w:rPr>
-              <w:t xml:space="preserve">As a team leader I planned, implemented, and refactored Unanimity. I was able to reduce the amount of code by 6% and simplified the code base.</w:t>
+              <w:t xml:space="preserve">As a team leader I planned, implemented, and refactored Unanimity. By using advanced ECMAScript 8 technology features I reduce the amount of code by 6%.</w:t>
             </w:r>
           </w:p>
           <w:p>
@@ -308,7 +308,7 @@
                 <w:szCs w:val="24"/>
                 <w:rtl w:val="0"/>
               </w:rPr>
-              <w:t xml:space="preserve">: React.js, Redux, React Router, SCSS</w:t>
+              <w:t xml:space="preserve">: React.js, Redux, React Router, CSS, SCSS</w:t>
             </w:r>
           </w:p>
           <w:p>
@@ -535,7 +535,7 @@
                 <w:szCs w:val="24"/>
                 <w:rtl w:val="0"/>
               </w:rPr>
-              <w:t xml:space="preserve">As the lead developer I designed and developed the app. Making the products dynamically render from mongodb, and letting customers make orders.</w:t>
+              <w:t xml:space="preserve">As the lead developer I designed and developed a fictional ecommerce website. Which the products dynamically render from mongodb.</w:t>
             </w:r>
           </w:p>
           <w:p>
@@ -1089,10 +1089,9 @@
               <w:ind w:right="300"/>
               <w:rPr>
                 <w:rFonts w:ascii="Quicksand" w:cs="Quicksand" w:eastAsia="Quicksand" w:hAnsi="Quicksand"/>
-                <w:b w:val="1"/>
-                <w:color w:val="ff7700"/>
-                <w:sz w:val="28"/>
-                <w:szCs w:val="28"/>
+                <w:color w:val="0d1d2b"/>
+                <w:sz w:val="24"/>
+                <w:szCs w:val="24"/>
               </w:rPr>
             </w:pPr>
             <w:r>
@@ -1105,10 +1104,30 @@
               </w:rPr>
               <w:t xml:space="preserve">Full stack web-development</w:t>
             </w:r>
-            <w:r>
-              <w:rPr>
-                <w:rtl w:val="0"/>
-              </w:rPr>
+          </w:p>
+          <w:p>
+            <w:pPr>
+              <w:pBdr>
+                <w:left w:color="000000" w:space="4" w:sz="24" w:val="single"/>
+              </w:pBdr>
+              <w:spacing w:after="0" w:before="120" w:line="240" w:lineRule="auto"/>
+              <w:ind w:right="300"/>
+              <w:rPr>
+                <w:rFonts w:ascii="Quicksand" w:cs="Quicksand" w:eastAsia="Quicksand" w:hAnsi="Quicksand"/>
+                <w:color w:val="0d1d2b"/>
+                <w:sz w:val="24"/>
+                <w:szCs w:val="24"/>
+              </w:rPr>
+            </w:pPr>
+            <w:r>
+              <w:rPr>
+                <w:rFonts w:ascii="Quicksand" w:cs="Quicksand" w:eastAsia="Quicksand" w:hAnsi="Quicksand"/>
+                <w:color w:val="0d1d2b"/>
+                <w:sz w:val="24"/>
+                <w:szCs w:val="24"/>
+                <w:rtl w:val="0"/>
+              </w:rPr>
+              <w:t xml:space="preserve">November 2020</w:t>
             </w:r>
           </w:p>
           <w:p>

</xml_diff>

<commit_message>
improved resume for ATS robots
</commit_message>
<xml_diff>
--- a/jacob_mitchell_resume.docx
+++ b/jacob_mitchell_resume.docx
@@ -20,9 +20,9 @@
     <w:tbl>
       <w:tblPr>
         <w:tblStyle w:val="Table1"/>
-        <w:tblW w:w="10680.0" w:type="dxa"/>
+        <w:tblW w:w="10380.0" w:type="dxa"/>
         <w:jc w:val="left"/>
-        <w:tblInd w:w="-495.0" w:type="dxa"/>
+        <w:tblInd w:w="-405.0" w:type="dxa"/>
         <w:tblBorders>
           <w:top w:color="000000" w:space="0" w:sz="0" w:val="nil"/>
           <w:left w:color="000000" w:space="0" w:sz="0" w:val="nil"/>
@@ -35,18 +35,18 @@
         <w:tblLook w:val="0420"/>
       </w:tblPr>
       <w:tblGrid>
-        <w:gridCol w:w="6045"/>
-        <w:gridCol w:w="4635"/>
+        <w:gridCol w:w="5955"/>
+        <w:gridCol w:w="4425"/>
         <w:tblGridChange w:id="0">
           <w:tblGrid>
-            <w:gridCol w:w="6045"/>
-            <w:gridCol w:w="4635"/>
+            <w:gridCol w:w="5955"/>
+            <w:gridCol w:w="4425"/>
           </w:tblGrid>
         </w:tblGridChange>
       </w:tblGrid>
       <w:tr>
         <w:trPr>
-          <w:trHeight w:val="1167.97265625" w:hRule="atLeast"/>
+          <w:trHeight w:val="1035" w:hRule="atLeast"/>
         </w:trPr>
         <w:tc>
           <w:tcPr>
@@ -61,16 +61,16 @@
               <w:ind w:left="288" w:right="302" w:firstLine="0"/>
               <w:rPr>
                 <w:rFonts w:ascii="Quicksand" w:cs="Quicksand" w:eastAsia="Quicksand" w:hAnsi="Quicksand"/>
-                <w:sz w:val="48"/>
-                <w:szCs w:val="48"/>
-              </w:rPr>
-            </w:pPr>
-            <w:r>
-              <w:rPr>
-                <w:rFonts w:ascii="Quicksand" w:cs="Quicksand" w:eastAsia="Quicksand" w:hAnsi="Quicksand"/>
-                <w:b w:val="1"/>
-                <w:sz w:val="48"/>
-                <w:szCs w:val="48"/>
+                <w:sz w:val="40"/>
+                <w:szCs w:val="40"/>
+              </w:rPr>
+            </w:pPr>
+            <w:r>
+              <w:rPr>
+                <w:rFonts w:ascii="Quicksand" w:cs="Quicksand" w:eastAsia="Quicksand" w:hAnsi="Quicksand"/>
+                <w:b w:val="1"/>
+                <w:sz w:val="40"/>
+                <w:szCs w:val="40"/>
                 <w:rtl w:val="0"/>
               </w:rPr>
               <w:t xml:space="preserve">Jacob Mitchell</w:t>
@@ -79,28 +79,6 @@
               <w:rPr>
                 <w:rtl w:val="0"/>
               </w:rPr>
-            </w:r>
-          </w:p>
-          <w:p>
-            <w:pPr>
-              <w:spacing w:after="0" w:line="240" w:lineRule="auto"/>
-              <w:ind w:left="288" w:right="302" w:firstLine="0"/>
-              <w:rPr>
-                <w:rFonts w:ascii="Quicksand" w:cs="Quicksand" w:eastAsia="Quicksand" w:hAnsi="Quicksand"/>
-                <w:color w:val="0d1d2b"/>
-                <w:sz w:val="24"/>
-                <w:szCs w:val="24"/>
-              </w:rPr>
-            </w:pPr>
-            <w:r>
-              <w:rPr>
-                <w:rFonts w:ascii="Quicksand" w:cs="Quicksand" w:eastAsia="Quicksand" w:hAnsi="Quicksand"/>
-                <w:color w:val="0d1d2b"/>
-                <w:sz w:val="24"/>
-                <w:szCs w:val="24"/>
-                <w:rtl w:val="0"/>
-              </w:rPr>
-              <w:t xml:space="preserve">Web-Based Problem Solving</w:t>
             </w:r>
           </w:p>
           <w:p>
@@ -113,6 +91,16 @@
                 <w:szCs w:val="28"/>
               </w:rPr>
             </w:pPr>
+            <w:r>
+              <w:rPr>
+                <w:rFonts w:ascii="Quicksand" w:cs="Quicksand" w:eastAsia="Quicksand" w:hAnsi="Quicksand"/>
+                <w:color w:val="0d1d2b"/>
+                <w:sz w:val="24"/>
+                <w:szCs w:val="24"/>
+                <w:rtl w:val="0"/>
+              </w:rPr>
+              <w:t xml:space="preserve">Web-Based Problem Solving</w:t>
+            </w:r>
             <w:r>
               <w:rPr>
                 <w:rtl w:val="0"/>
@@ -177,27 +165,11 @@
               </w:rPr>
             </w:r>
           </w:p>
-          <w:p>
-            <w:pPr>
-              <w:spacing w:after="0" w:line="240" w:lineRule="auto"/>
-              <w:ind w:right="300"/>
-              <w:rPr>
-                <w:rFonts w:ascii="Quicksand" w:cs="Quicksand" w:eastAsia="Quicksand" w:hAnsi="Quicksand"/>
-                <w:sz w:val="24"/>
-                <w:szCs w:val="24"/>
-              </w:rPr>
-            </w:pPr>
-            <w:r>
-              <w:rPr>
-                <w:rtl w:val="0"/>
-              </w:rPr>
-            </w:r>
-          </w:p>
         </w:tc>
       </w:tr>
       <w:tr>
         <w:trPr>
-          <w:trHeight w:val="13097.333374023438" w:hRule="atLeast"/>
+          <w:trHeight w:val="12780" w:hRule="atLeast"/>
         </w:trPr>
         <w:tc>
           <w:tcPr>
@@ -208,7 +180,7 @@
           </w:tcPr>
           <w:p>
             <w:pPr>
-              <w:spacing w:after="120" w:before="240" w:line="240" w:lineRule="auto"/>
+              <w:spacing w:after="120" w:before="240" w:line="276" w:lineRule="auto"/>
               <w:ind w:right="302"/>
               <w:rPr>
                 <w:rFonts w:ascii="Quicksand" w:cs="Quicksand" w:eastAsia="Quicksand" w:hAnsi="Quicksand"/>
@@ -225,12 +197,17 @@
                 <w:szCs w:val="28"/>
                 <w:rtl w:val="0"/>
               </w:rPr>
-              <w:t xml:space="preserve">Recent Work</w:t>
-            </w:r>
-          </w:p>
-          <w:p>
-            <w:pPr>
-              <w:spacing w:after="0" w:before="240" w:line="240" w:lineRule="auto"/>
+              <w:t xml:space="preserve">Professional Experience</w:t>
+            </w:r>
+            <w:r>
+              <w:rPr>
+                <w:rtl w:val="0"/>
+              </w:rPr>
+            </w:r>
+          </w:p>
+          <w:p>
+            <w:pPr>
+              <w:spacing w:after="0" w:before="240" w:line="276" w:lineRule="auto"/>
               <w:ind w:right="302"/>
               <w:rPr>
                 <w:rFonts w:ascii="Quicksand" w:cs="Quicksand" w:eastAsia="Quicksand" w:hAnsi="Quicksand"/>
@@ -247,34 +224,67 @@
                 <w:szCs w:val="24"/>
                 <w:rtl w:val="0"/>
               </w:rPr>
-              <w:t xml:space="preserve">Unanimity</w:t>
-            </w:r>
-          </w:p>
-          <w:p>
-            <w:pPr>
-              <w:spacing w:after="0" w:before="120" w:line="360" w:lineRule="auto"/>
-              <w:ind w:right="300"/>
-              <w:rPr>
-                <w:rFonts w:ascii="Quicksand" w:cs="Quicksand" w:eastAsia="Quicksand" w:hAnsi="Quicksand"/>
-                <w:color w:val="0d1d2b"/>
-                <w:sz w:val="24"/>
-                <w:szCs w:val="24"/>
-              </w:rPr>
-            </w:pPr>
-            <w:r>
-              <w:rPr>
-                <w:rFonts w:ascii="Quicksand" w:cs="Quicksand" w:eastAsia="Quicksand" w:hAnsi="Quicksand"/>
-                <w:color w:val="0d1d2b"/>
-                <w:sz w:val="24"/>
-                <w:szCs w:val="24"/>
-                <w:rtl w:val="0"/>
-              </w:rPr>
-              <w:t xml:space="preserve">As a team leader I planned, implemented, and refactored Unanimity. By using advanced ECMAScript 8 technology features I reduce the amount of code by 6%.</w:t>
-            </w:r>
-          </w:p>
-          <w:p>
-            <w:pPr>
-              <w:spacing w:after="0" w:before="120" w:line="360" w:lineRule="auto"/>
+              <w:t xml:space="preserve">Unanimity - React.Js Developer</w:t>
+            </w:r>
+          </w:p>
+          <w:p>
+            <w:pPr>
+              <w:spacing w:after="0" w:before="120" w:line="276" w:lineRule="auto"/>
+              <w:ind w:right="300"/>
+              <w:rPr>
+                <w:rFonts w:ascii="Quicksand" w:cs="Quicksand" w:eastAsia="Quicksand" w:hAnsi="Quicksand"/>
+                <w:color w:val="0d1d2b"/>
+                <w:sz w:val="24"/>
+                <w:szCs w:val="24"/>
+              </w:rPr>
+            </w:pPr>
+            <w:r>
+              <w:rPr>
+                <w:rFonts w:ascii="Quicksand" w:cs="Quicksand" w:eastAsia="Quicksand" w:hAnsi="Quicksand"/>
+                <w:color w:val="0d1d2b"/>
+                <w:sz w:val="24"/>
+                <w:szCs w:val="24"/>
+                <w:rtl w:val="0"/>
+              </w:rPr>
+              <w:t xml:space="preserve">As a team leader I was responsible for planning the architecture, creating and implementing the design, and troubleshooting / debugging Unanimity. By using advanced ECMAScript 8(ES8) technology concepts I reduced the amount of code by 6%.</w:t>
+            </w:r>
+          </w:p>
+          <w:p>
+            <w:pPr>
+              <w:spacing w:after="0" w:before="60" w:line="276" w:lineRule="auto"/>
+              <w:ind w:right="300"/>
+              <w:rPr>
+                <w:rFonts w:ascii="Quicksand" w:cs="Quicksand" w:eastAsia="Quicksand" w:hAnsi="Quicksand"/>
+                <w:color w:val="0d1d2b"/>
+                <w:sz w:val="24"/>
+                <w:szCs w:val="24"/>
+              </w:rPr>
+            </w:pPr>
+            <w:r>
+              <w:rPr>
+                <w:rFonts w:ascii="Quicksand" w:cs="Quicksand" w:eastAsia="Quicksand" w:hAnsi="Quicksand"/>
+                <w:b w:val="1"/>
+                <w:color w:val="0d1d2b"/>
+                <w:sz w:val="24"/>
+                <w:szCs w:val="24"/>
+                <w:rtl w:val="0"/>
+              </w:rPr>
+              <w:t xml:space="preserve">Date: </w:t>
+            </w:r>
+            <w:r>
+              <w:rPr>
+                <w:rFonts w:ascii="Quicksand" w:cs="Quicksand" w:eastAsia="Quicksand" w:hAnsi="Quicksand"/>
+                <w:color w:val="0d1d2b"/>
+                <w:sz w:val="24"/>
+                <w:szCs w:val="24"/>
+                <w:rtl w:val="0"/>
+              </w:rPr>
+              <w:t xml:space="preserve">October 2020 To November 2020</w:t>
+            </w:r>
+          </w:p>
+          <w:p>
+            <w:pPr>
+              <w:spacing w:after="0" w:before="60" w:line="276" w:lineRule="auto"/>
               <w:ind w:right="300"/>
               <w:rPr>
                 <w:rFonts w:ascii="Quicksand" w:cs="Quicksand" w:eastAsia="Quicksand" w:hAnsi="Quicksand"/>
@@ -307,7 +317,7 @@
           </w:p>
           <w:p>
             <w:pPr>
-              <w:spacing w:after="0" w:before="120" w:line="360" w:lineRule="auto"/>
+              <w:spacing w:after="0" w:before="60" w:line="276" w:lineRule="auto"/>
               <w:ind w:right="300"/>
               <w:rPr>
                 <w:rFonts w:ascii="Quicksand" w:cs="Quicksand" w:eastAsia="Quicksand" w:hAnsi="Quicksand"/>
@@ -325,7 +335,7 @@
                 <w:szCs w:val="24"/>
                 <w:rtl w:val="0"/>
               </w:rPr>
-              <w:t xml:space="preserve">Github: </w:t>
+              <w:t xml:space="preserve">Github:</w:t>
             </w:r>
             <w:hyperlink r:id="rId7">
               <w:r>
@@ -353,7 +363,7 @@
           </w:p>
           <w:p>
             <w:pPr>
-              <w:spacing w:after="0" w:before="240" w:line="240" w:lineRule="auto"/>
+              <w:spacing w:after="0" w:before="240" w:line="276" w:lineRule="auto"/>
               <w:ind w:right="302"/>
               <w:rPr>
                 <w:rFonts w:ascii="Quicksand" w:cs="Quicksand" w:eastAsia="Quicksand" w:hAnsi="Quicksand"/>
@@ -370,34 +380,67 @@
                 <w:szCs w:val="24"/>
                 <w:rtl w:val="0"/>
               </w:rPr>
-              <w:t xml:space="preserve">PTC BMX</w:t>
-            </w:r>
-          </w:p>
-          <w:p>
-            <w:pPr>
-              <w:spacing w:after="0" w:before="120" w:line="360" w:lineRule="auto"/>
-              <w:ind w:right="300"/>
-              <w:rPr>
-                <w:rFonts w:ascii="Quicksand" w:cs="Quicksand" w:eastAsia="Quicksand" w:hAnsi="Quicksand"/>
-                <w:color w:val="0d1d2b"/>
-                <w:sz w:val="24"/>
-                <w:szCs w:val="24"/>
-              </w:rPr>
-            </w:pPr>
-            <w:r>
-              <w:rPr>
-                <w:rFonts w:ascii="Quicksand" w:cs="Quicksand" w:eastAsia="Quicksand" w:hAnsi="Quicksand"/>
-                <w:color w:val="0d1d2b"/>
-                <w:sz w:val="24"/>
-                <w:szCs w:val="24"/>
-                <w:rtl w:val="0"/>
-              </w:rPr>
-              <w:t xml:space="preserve">As the lead developer of a volunteer organization website, I provided a sleek easy to use website. Which saved the user as much as 3 seconds of searching.</w:t>
-            </w:r>
-          </w:p>
-          <w:p>
-            <w:pPr>
-              <w:spacing w:after="0" w:before="120" w:line="360" w:lineRule="auto"/>
+              <w:t xml:space="preserve">PTC BMX - Lead Front-End Web Developer</w:t>
+            </w:r>
+          </w:p>
+          <w:p>
+            <w:pPr>
+              <w:spacing w:after="0" w:before="120" w:line="276" w:lineRule="auto"/>
+              <w:ind w:right="300"/>
+              <w:rPr>
+                <w:rFonts w:ascii="Quicksand" w:cs="Quicksand" w:eastAsia="Quicksand" w:hAnsi="Quicksand"/>
+                <w:color w:val="0d1d2b"/>
+                <w:sz w:val="24"/>
+                <w:szCs w:val="24"/>
+              </w:rPr>
+            </w:pPr>
+            <w:r>
+              <w:rPr>
+                <w:rFonts w:ascii="Quicksand" w:cs="Quicksand" w:eastAsia="Quicksand" w:hAnsi="Quicksand"/>
+                <w:color w:val="0d1d2b"/>
+                <w:sz w:val="24"/>
+                <w:szCs w:val="24"/>
+                <w:rtl w:val="0"/>
+              </w:rPr>
+              <w:t xml:space="preserve">As the Front-End developer of a volunteer organization website, I designed a sleek easy to use user interface(UI) / user experience(UX). Which saved the user as much as 3 seconds of searching.</w:t>
+            </w:r>
+          </w:p>
+          <w:p>
+            <w:pPr>
+              <w:spacing w:after="0" w:before="60" w:line="276" w:lineRule="auto"/>
+              <w:ind w:right="300"/>
+              <w:rPr>
+                <w:rFonts w:ascii="Quicksand" w:cs="Quicksand" w:eastAsia="Quicksand" w:hAnsi="Quicksand"/>
+                <w:color w:val="0d1d2b"/>
+                <w:sz w:val="24"/>
+                <w:szCs w:val="24"/>
+              </w:rPr>
+            </w:pPr>
+            <w:r>
+              <w:rPr>
+                <w:rFonts w:ascii="Quicksand" w:cs="Quicksand" w:eastAsia="Quicksand" w:hAnsi="Quicksand"/>
+                <w:b w:val="1"/>
+                <w:color w:val="0d1d2b"/>
+                <w:sz w:val="24"/>
+                <w:szCs w:val="24"/>
+                <w:rtl w:val="0"/>
+              </w:rPr>
+              <w:t xml:space="preserve">Date: </w:t>
+            </w:r>
+            <w:r>
+              <w:rPr>
+                <w:rFonts w:ascii="Quicksand" w:cs="Quicksand" w:eastAsia="Quicksand" w:hAnsi="Quicksand"/>
+                <w:color w:val="0d1d2b"/>
+                <w:sz w:val="24"/>
+                <w:szCs w:val="24"/>
+                <w:rtl w:val="0"/>
+              </w:rPr>
+              <w:t xml:space="preserve">June 2018 To December 2018</w:t>
+            </w:r>
+          </w:p>
+          <w:p>
+            <w:pPr>
+              <w:spacing w:after="0" w:before="60" w:line="276" w:lineRule="auto"/>
               <w:ind w:right="300"/>
               <w:rPr>
                 <w:rFonts w:ascii="Quicksand" w:cs="Quicksand" w:eastAsia="Quicksand" w:hAnsi="Quicksand"/>
@@ -430,7 +473,7 @@
           </w:p>
           <w:p>
             <w:pPr>
-              <w:spacing w:after="0" w:before="120" w:line="360" w:lineRule="auto"/>
+              <w:spacing w:after="0" w:before="60" w:line="276" w:lineRule="auto"/>
               <w:ind w:right="300"/>
               <w:rPr>
                 <w:rFonts w:ascii="Quicksand" w:cs="Quicksand" w:eastAsia="Quicksand" w:hAnsi="Quicksand"/>
@@ -486,7 +529,7 @@
           </w:p>
           <w:p>
             <w:pPr>
-              <w:spacing w:after="0" w:before="240" w:line="240" w:lineRule="auto"/>
+              <w:spacing w:after="0" w:before="240" w:line="276" w:lineRule="auto"/>
               <w:ind w:right="302"/>
               <w:rPr>
                 <w:rFonts w:ascii="Quicksand" w:cs="Quicksand" w:eastAsia="Quicksand" w:hAnsi="Quicksand"/>
@@ -503,34 +546,67 @@
                 <w:szCs w:val="24"/>
                 <w:rtl w:val="0"/>
               </w:rPr>
-              <w:t xml:space="preserve">Georgia Gifts</w:t>
-            </w:r>
-          </w:p>
-          <w:p>
-            <w:pPr>
-              <w:spacing w:after="0" w:before="120" w:line="360" w:lineRule="auto"/>
-              <w:ind w:right="300"/>
-              <w:rPr>
-                <w:rFonts w:ascii="Quicksand" w:cs="Quicksand" w:eastAsia="Quicksand" w:hAnsi="Quicksand"/>
-                <w:color w:val="0d1d2b"/>
-                <w:sz w:val="24"/>
-                <w:szCs w:val="24"/>
-              </w:rPr>
-            </w:pPr>
-            <w:r>
-              <w:rPr>
-                <w:rFonts w:ascii="Quicksand" w:cs="Quicksand" w:eastAsia="Quicksand" w:hAnsi="Quicksand"/>
-                <w:color w:val="0d1d2b"/>
-                <w:sz w:val="24"/>
-                <w:szCs w:val="24"/>
-                <w:rtl w:val="0"/>
-              </w:rPr>
-              <w:t xml:space="preserve">As the lead developer I designed and developed a fictional ecommerce website. Which the products dynamically render from mongodb.</w:t>
-            </w:r>
-          </w:p>
-          <w:p>
-            <w:pPr>
-              <w:spacing w:after="0" w:before="120" w:line="360" w:lineRule="auto"/>
+              <w:t xml:space="preserve">Georgia Gifts - Full Stack Javascript Developer</w:t>
+            </w:r>
+          </w:p>
+          <w:p>
+            <w:pPr>
+              <w:spacing w:after="0" w:before="120" w:line="276" w:lineRule="auto"/>
+              <w:ind w:right="300"/>
+              <w:rPr>
+                <w:rFonts w:ascii="Quicksand" w:cs="Quicksand" w:eastAsia="Quicksand" w:hAnsi="Quicksand"/>
+                <w:color w:val="0d1d2b"/>
+                <w:sz w:val="24"/>
+                <w:szCs w:val="24"/>
+              </w:rPr>
+            </w:pPr>
+            <w:r>
+              <w:rPr>
+                <w:rFonts w:ascii="Quicksand" w:cs="Quicksand" w:eastAsia="Quicksand" w:hAnsi="Quicksand"/>
+                <w:color w:val="0d1d2b"/>
+                <w:sz w:val="24"/>
+                <w:szCs w:val="24"/>
+                <w:rtl w:val="0"/>
+              </w:rPr>
+              <w:t xml:space="preserve">By coding a responsive UI/UX with reactstrap, customers engaged with the web app for 2 seconds longer and it reduced development time by 8%.</w:t>
+            </w:r>
+          </w:p>
+          <w:p>
+            <w:pPr>
+              <w:spacing w:after="0" w:before="60" w:line="276" w:lineRule="auto"/>
+              <w:ind w:right="300"/>
+              <w:rPr>
+                <w:rFonts w:ascii="Quicksand" w:cs="Quicksand" w:eastAsia="Quicksand" w:hAnsi="Quicksand"/>
+                <w:color w:val="0d1d2b"/>
+                <w:sz w:val="24"/>
+                <w:szCs w:val="24"/>
+              </w:rPr>
+            </w:pPr>
+            <w:r>
+              <w:rPr>
+                <w:rFonts w:ascii="Quicksand" w:cs="Quicksand" w:eastAsia="Quicksand" w:hAnsi="Quicksand"/>
+                <w:b w:val="1"/>
+                <w:color w:val="0d1d2b"/>
+                <w:sz w:val="24"/>
+                <w:szCs w:val="24"/>
+                <w:rtl w:val="0"/>
+              </w:rPr>
+              <w:t xml:space="preserve">Date: </w:t>
+            </w:r>
+            <w:r>
+              <w:rPr>
+                <w:rFonts w:ascii="Quicksand" w:cs="Quicksand" w:eastAsia="Quicksand" w:hAnsi="Quicksand"/>
+                <w:color w:val="0d1d2b"/>
+                <w:sz w:val="24"/>
+                <w:szCs w:val="24"/>
+                <w:rtl w:val="0"/>
+              </w:rPr>
+              <w:t xml:space="preserve">September 2020 to November 2020</w:t>
+            </w:r>
+          </w:p>
+          <w:p>
+            <w:pPr>
+              <w:spacing w:after="0" w:before="60" w:line="276" w:lineRule="auto"/>
               <w:ind w:right="300"/>
               <w:rPr>
                 <w:rFonts w:ascii="Quicksand" w:cs="Quicksand" w:eastAsia="Quicksand" w:hAnsi="Quicksand"/>
@@ -563,7 +639,7 @@
           </w:p>
           <w:p>
             <w:pPr>
-              <w:spacing w:after="0" w:before="120" w:line="360" w:lineRule="auto"/>
+              <w:spacing w:after="0" w:before="60" w:line="276" w:lineRule="auto"/>
               <w:ind w:right="300"/>
               <w:rPr>
                 <w:rFonts w:ascii="Quicksand" w:cs="Quicksand" w:eastAsia="Quicksand" w:hAnsi="Quicksand"/>
@@ -598,13 +674,8 @@
             </w:hyperlink>
             <w:r>
               <w:rPr>
-                <w:rFonts w:ascii="Quicksand" w:cs="Quicksand" w:eastAsia="Quicksand" w:hAnsi="Quicksand"/>
-                <w:color w:val="0d1d2b"/>
-                <w:sz w:val="20"/>
-                <w:szCs w:val="20"/>
-                <w:rtl w:val="0"/>
-              </w:rPr>
-              <w:t xml:space="preserve"> </w:t>
+                <w:rtl w:val="0"/>
+              </w:rPr>
             </w:r>
           </w:p>
         </w:tc>
@@ -836,7 +907,7 @@
                 <w:szCs w:val="24"/>
                 <w:rtl w:val="0"/>
               </w:rPr>
-              <w:t xml:space="preserve">CSS, SCSS</w:t>
+              <w:t xml:space="preserve">CSS, SCSS (Sass)</w:t>
             </w:r>
           </w:p>
           <w:p>
@@ -1135,7 +1206,7 @@
                 <w:szCs w:val="28"/>
                 <w:rtl w:val="0"/>
               </w:rPr>
-              <w:t xml:space="preserve">Find me on:</w:t>
+              <w:t xml:space="preserve">Find me on</w:t>
             </w:r>
           </w:p>
           <w:p>
@@ -1149,8 +1220,8 @@
                 <w:rFonts w:ascii="Quicksand" w:cs="Quicksand" w:eastAsia="Quicksand" w:hAnsi="Quicksand"/>
                 <w:b w:val="1"/>
                 <w:color w:val="0d1d2b"/>
-                <w:sz w:val="20"/>
-                <w:szCs w:val="20"/>
+                <w:sz w:val="24"/>
+                <w:szCs w:val="24"/>
               </w:rPr>
             </w:pPr>
             <w:r>
@@ -1184,24 +1255,6 @@
           </w:p>
           <w:p>
             <w:pPr>
-              <w:spacing w:after="0" w:before="120" w:line="240" w:lineRule="auto"/>
-              <w:ind w:right="300"/>
-              <w:rPr>
-                <w:rFonts w:ascii="Quicksand" w:cs="Quicksand" w:eastAsia="Quicksand" w:hAnsi="Quicksand"/>
-                <w:b w:val="1"/>
-                <w:color w:val="0d1d2b"/>
-                <w:sz w:val="24"/>
-                <w:szCs w:val="24"/>
-              </w:rPr>
-            </w:pPr>
-            <w:r>
-              <w:rPr>
-                <w:rtl w:val="0"/>
-              </w:rPr>
-            </w:r>
-          </w:p>
-          <w:p>
-            <w:pPr>
               <w:pBdr>
                 <w:left w:color="000000" w:space="4" w:sz="12" w:val="single"/>
               </w:pBdr>
@@ -1209,8 +1262,9 @@
               <w:ind w:right="302"/>
               <w:rPr>
                 <w:rFonts w:ascii="Quicksand" w:cs="Quicksand" w:eastAsia="Quicksand" w:hAnsi="Quicksand"/>
-                <w:sz w:val="20"/>
-                <w:szCs w:val="20"/>
+                <w:color w:val="0d1d2b"/>
+                <w:sz w:val="24"/>
+                <w:szCs w:val="24"/>
               </w:rPr>
             </w:pPr>
             <w:r>
@@ -1245,33 +1299,15 @@
           </w:p>
           <w:p>
             <w:pPr>
-              <w:spacing w:after="0" w:before="120" w:line="240" w:lineRule="auto"/>
-              <w:ind w:right="300"/>
-              <w:rPr>
-                <w:rFonts w:ascii="Quicksand" w:cs="Quicksand" w:eastAsia="Quicksand" w:hAnsi="Quicksand"/>
-                <w:color w:val="0d1d2b"/>
-                <w:sz w:val="24"/>
-                <w:szCs w:val="24"/>
-              </w:rPr>
-            </w:pPr>
-            <w:r>
-              <w:rPr>
-                <w:rtl w:val="0"/>
-              </w:rPr>
-            </w:r>
-          </w:p>
-          <w:p>
-            <w:pPr>
               <w:pBdr>
                 <w:left w:color="000000" w:space="4" w:sz="12" w:val="single"/>
               </w:pBdr>
               <w:spacing w:after="0" w:before="240" w:line="240" w:lineRule="auto"/>
               <w:ind w:right="302"/>
               <w:rPr>
-                <w:rFonts w:ascii="Quicksand" w:cs="Quicksand" w:eastAsia="Quicksand" w:hAnsi="Quicksand"/>
-                <w:color w:val="0d1d2b"/>
-                <w:sz w:val="20"/>
-                <w:szCs w:val="20"/>
+                <w:rFonts w:ascii="Arial" w:cs="Arial" w:eastAsia="Arial" w:hAnsi="Arial"/>
+                <w:sz w:val="18"/>
+                <w:szCs w:val="18"/>
               </w:rPr>
             </w:pPr>
             <w:r>
@@ -1297,20 +1333,6 @@
                 <w:t xml:space="preserve">https://jacobportfolio.com/</w:t>
               </w:r>
             </w:hyperlink>
-            <w:r>
-              <w:rPr>
-                <w:rtl w:val="0"/>
-              </w:rPr>
-            </w:r>
-          </w:p>
-          <w:p>
-            <w:pPr>
-              <w:rPr>
-                <w:rFonts w:ascii="Arial" w:cs="Arial" w:eastAsia="Arial" w:hAnsi="Arial"/>
-                <w:sz w:val="18"/>
-                <w:szCs w:val="18"/>
-              </w:rPr>
-            </w:pPr>
             <w:r>
               <w:rPr>
                 <w:rtl w:val="0"/>

</xml_diff>